<commit_message>
Added worksheet 3 on physics
Unable to complete worksheet 2 sonic, skipped.

Added worksheet 3 on physics
Attempting Question 1 of worksheet 3
</commit_message>
<xml_diff>
--- a/GMAPS_Matrices_Worksheet.docx
+++ b/GMAPS_Matrices_Worksheet.docx
@@ -1346,7 +1346,23 @@
           <w:sz w:val="24"/>
           <w:szCs w:val="24"/>
         </w:rPr>
-        <w:t>, i.e. no change.</w:t>
+        <w:t xml:space="preserve">, </w:t>
+      </w:r>
+      <w:proofErr w:type="gramStart"/>
+      <w:r>
+        <w:rPr>
+          <w:sz w:val="24"/>
+          <w:szCs w:val="24"/>
+        </w:rPr>
+        <w:t>i.e.</w:t>
+      </w:r>
+      <w:proofErr w:type="gramEnd"/>
+      <w:r>
+        <w:rPr>
+          <w:sz w:val="24"/>
+          <w:szCs w:val="24"/>
+        </w:rPr>
+        <w:t xml:space="preserve"> no change.</w:t>
       </w:r>
     </w:p>
     <w:p>
@@ -1437,7 +1453,23 @@
           <w:sz w:val="24"/>
           <w:szCs w:val="24"/>
         </w:rPr>
-        <w:t xml:space="preserve"> to identity at any time, e.g. if we have to reset it for some reason.</w:t>
+        <w:t xml:space="preserve"> to identity at any time, </w:t>
+      </w:r>
+      <w:proofErr w:type="gramStart"/>
+      <w:r>
+        <w:rPr>
+          <w:sz w:val="24"/>
+          <w:szCs w:val="24"/>
+        </w:rPr>
+        <w:t>e.g.</w:t>
+      </w:r>
+      <w:proofErr w:type="gramEnd"/>
+      <w:r>
+        <w:rPr>
+          <w:sz w:val="24"/>
+          <w:szCs w:val="24"/>
+        </w:rPr>
+        <w:t xml:space="preserve"> if we have to reset it for some reason.</w:t>
       </w:r>
       <w:r>
         <w:rPr>
@@ -2195,6 +2227,7 @@
         </w:rPr>
         <w:t xml:space="preserve">Create another C# script called </w:t>
       </w:r>
+      <w:proofErr w:type="spellStart"/>
       <w:r>
         <w:rPr>
           <w:b/>
@@ -2204,6 +2237,7 @@
         </w:rPr>
         <w:t>TestMatrix.cs</w:t>
       </w:r>
+      <w:proofErr w:type="spellEnd"/>
       <w:r>
         <w:rPr>
           <w:sz w:val="24"/>
@@ -2352,7 +2386,39 @@
           <w:sz w:val="24"/>
           <w:szCs w:val="24"/>
         </w:rPr>
-        <w:t xml:space="preserve"> called TestMatrix, add TestMatrix.cs to it,</w:t>
+        <w:t xml:space="preserve"> called </w:t>
+      </w:r>
+      <w:proofErr w:type="spellStart"/>
+      <w:r>
+        <w:rPr>
+          <w:sz w:val="24"/>
+          <w:szCs w:val="24"/>
+        </w:rPr>
+        <w:t>TestMatrix</w:t>
+      </w:r>
+      <w:proofErr w:type="spellEnd"/>
+      <w:r>
+        <w:rPr>
+          <w:sz w:val="24"/>
+          <w:szCs w:val="24"/>
+        </w:rPr>
+        <w:t xml:space="preserve">, add </w:t>
+      </w:r>
+      <w:proofErr w:type="spellStart"/>
+      <w:r>
+        <w:rPr>
+          <w:sz w:val="24"/>
+          <w:szCs w:val="24"/>
+        </w:rPr>
+        <w:t>TestMatrix.cs</w:t>
+      </w:r>
+      <w:proofErr w:type="spellEnd"/>
+      <w:r>
+        <w:rPr>
+          <w:sz w:val="24"/>
+          <w:szCs w:val="24"/>
+        </w:rPr>
+        <w:t xml:space="preserve"> to it,</w:t>
       </w:r>
       <w:r>
         <w:rPr>
@@ -2471,6 +2537,8 @@
         </w:rPr>
         <w:t xml:space="preserve">The code in </w:t>
       </w:r>
+      <w:proofErr w:type="spellStart"/>
+      <w:proofErr w:type="gramStart"/>
       <w:r>
         <w:rPr>
           <w:b/>
@@ -2478,47 +2546,9 @@
           <w:sz w:val="24"/>
           <w:szCs w:val="24"/>
         </w:rPr>
-        <w:t>SetIdentity()</w:t>
-      </w:r>
-      <w:r>
-        <w:rPr>
-          <w:sz w:val="24"/>
-          <w:szCs w:val="24"/>
-        </w:rPr>
-        <w:t xml:space="preserve"> is rather verbose (long-winded).</w:t>
-      </w:r>
-    </w:p>
-    <w:p>
-      <w:pPr>
-        <w:pStyle w:val="ListParagraph"/>
-        <w:spacing w:after="0" w:line="240" w:lineRule="auto"/>
-        <w:ind w:left="644" w:right="237"/>
-        <w:jc w:val="both"/>
-        <w:rPr>
-          <w:sz w:val="24"/>
-          <w:szCs w:val="24"/>
-        </w:rPr>
-      </w:pPr>
-    </w:p>
-    <w:p>
-      <w:pPr>
-        <w:pStyle w:val="ListParagraph"/>
-        <w:spacing w:after="0" w:line="240" w:lineRule="auto"/>
-        <w:ind w:left="644" w:right="237"/>
-        <w:jc w:val="both"/>
-        <w:rPr>
-          <w:sz w:val="24"/>
-          <w:szCs w:val="24"/>
-        </w:rPr>
-      </w:pPr>
-      <w:r>
-        <w:rPr>
-          <w:sz w:val="24"/>
-          <w:szCs w:val="24"/>
-        </w:rPr>
-        <w:t xml:space="preserve">It can be simplified using what is called the </w:t>
-      </w:r>
-      <w:commentRangeStart w:id="17"/>
+        <w:t>SetIdentity</w:t>
+      </w:r>
+      <w:proofErr w:type="spellEnd"/>
       <w:r>
         <w:rPr>
           <w:b/>
@@ -2526,6 +2556,64 @@
           <w:sz w:val="24"/>
           <w:szCs w:val="24"/>
         </w:rPr>
+        <w:t>(</w:t>
+      </w:r>
+      <w:proofErr w:type="gramEnd"/>
+      <w:r>
+        <w:rPr>
+          <w:b/>
+          <w:bCs/>
+          <w:sz w:val="24"/>
+          <w:szCs w:val="24"/>
+        </w:rPr>
+        <w:t>)</w:t>
+      </w:r>
+      <w:r>
+        <w:rPr>
+          <w:sz w:val="24"/>
+          <w:szCs w:val="24"/>
+        </w:rPr>
+        <w:t xml:space="preserve"> is rather verbose (long-winded).</w:t>
+      </w:r>
+    </w:p>
+    <w:p>
+      <w:pPr>
+        <w:pStyle w:val="ListParagraph"/>
+        <w:spacing w:after="0" w:line="240" w:lineRule="auto"/>
+        <w:ind w:left="644" w:right="237"/>
+        <w:jc w:val="both"/>
+        <w:rPr>
+          <w:sz w:val="24"/>
+          <w:szCs w:val="24"/>
+        </w:rPr>
+      </w:pPr>
+    </w:p>
+    <w:p>
+      <w:pPr>
+        <w:pStyle w:val="ListParagraph"/>
+        <w:spacing w:after="0" w:line="240" w:lineRule="auto"/>
+        <w:ind w:left="644" w:right="237"/>
+        <w:jc w:val="both"/>
+        <w:rPr>
+          <w:sz w:val="24"/>
+          <w:szCs w:val="24"/>
+        </w:rPr>
+      </w:pPr>
+      <w:r>
+        <w:rPr>
+          <w:sz w:val="24"/>
+          <w:szCs w:val="24"/>
+        </w:rPr>
+        <w:t xml:space="preserve">It can be simplified using what is called the </w:t>
+      </w:r>
+      <w:commentRangeStart w:id="17"/>
+      <w:r>
+        <w:rPr>
+          <w:b/>
+          <w:bCs/>
+          <w:sz w:val="24"/>
+          <w:szCs w:val="24"/>
+        </w:rPr>
         <w:t>ternary operator</w:t>
       </w:r>
       <w:commentRangeEnd w:id="17"/>
@@ -2571,7 +2659,23 @@
           <w:sz w:val="24"/>
           <w:szCs w:val="24"/>
         </w:rPr>
-        <w:t>Comment out (don’t delete) the original code, and replace it with the ternary operator version.</w:t>
+        <w:t xml:space="preserve">Comment out (don’t delete) the original </w:t>
+      </w:r>
+      <w:proofErr w:type="gramStart"/>
+      <w:r>
+        <w:rPr>
+          <w:sz w:val="24"/>
+          <w:szCs w:val="24"/>
+        </w:rPr>
+        <w:t>code, and</w:t>
+      </w:r>
+      <w:proofErr w:type="gramEnd"/>
+      <w:r>
+        <w:rPr>
+          <w:sz w:val="24"/>
+          <w:szCs w:val="24"/>
+        </w:rPr>
+        <w:t xml:space="preserve"> replace it with the ternary operator version.</w:t>
       </w:r>
     </w:p>
     <w:p>
@@ -4111,7 +4215,15 @@
           <w:sz w:val="24"/>
           <w:szCs w:val="24"/>
         </w:rPr>
-        <w:t xml:space="preserve">For the </w:t>
+        <w:t xml:space="preserve">For </w:t>
+      </w:r>
+      <w:proofErr w:type="gramStart"/>
+      <w:r>
+        <w:rPr>
+          <w:sz w:val="24"/>
+          <w:szCs w:val="24"/>
+        </w:rPr>
+        <w:t xml:space="preserve">the </w:t>
       </w:r>
       <w:r>
         <w:rPr>
@@ -4120,7 +4232,17 @@
           <w:sz w:val="24"/>
           <w:szCs w:val="24"/>
         </w:rPr>
-        <w:t>!=</w:t>
+        <w:t>!</w:t>
+      </w:r>
+      <w:proofErr w:type="gramEnd"/>
+      <w:r>
+        <w:rPr>
+          <w:b/>
+          <w:bCs/>
+          <w:sz w:val="24"/>
+          <w:szCs w:val="24"/>
+        </w:rPr>
+        <w:t>=</w:t>
       </w:r>
       <w:r>
         <w:rPr>
@@ -4187,7 +4309,23 @@
           <w:sz w:val="24"/>
           <w:szCs w:val="24"/>
         </w:rPr>
-        <w:t xml:space="preserve">Now you have to think about the more complex multiplication </w:t>
+        <w:t xml:space="preserve">Now you </w:t>
+      </w:r>
+      <w:proofErr w:type="gramStart"/>
+      <w:r>
+        <w:rPr>
+          <w:sz w:val="24"/>
+          <w:szCs w:val="24"/>
+        </w:rPr>
+        <w:t>have to</w:t>
+      </w:r>
+      <w:proofErr w:type="gramEnd"/>
+      <w:r>
+        <w:rPr>
+          <w:sz w:val="24"/>
+          <w:szCs w:val="24"/>
+        </w:rPr>
+        <w:t xml:space="preserve"> think about the more complex multiplication </w:t>
       </w:r>
       <w:r>
         <w:rPr>
@@ -4364,14 +4502,30 @@
           <w:sz w:val="24"/>
           <w:szCs w:val="24"/>
         </w:rPr>
-        <w:t>as for two matrices</w:t>
-      </w:r>
-      <w:r>
-        <w:rPr>
-          <w:sz w:val="24"/>
-          <w:szCs w:val="24"/>
-        </w:rPr>
-        <w:t xml:space="preserve">, since a vector </w:t>
+        <w:t xml:space="preserve">as for two </w:t>
+      </w:r>
+      <w:proofErr w:type="gramStart"/>
+      <w:r>
+        <w:rPr>
+          <w:sz w:val="24"/>
+          <w:szCs w:val="24"/>
+        </w:rPr>
+        <w:t>matrices</w:t>
+      </w:r>
+      <w:r>
+        <w:rPr>
+          <w:sz w:val="24"/>
+          <w:szCs w:val="24"/>
+        </w:rPr>
+        <w:t>, since</w:t>
+      </w:r>
+      <w:proofErr w:type="gramEnd"/>
+      <w:r>
+        <w:rPr>
+          <w:sz w:val="24"/>
+          <w:szCs w:val="24"/>
+        </w:rPr>
+        <w:t xml:space="preserve"> a vector </w:t>
       </w:r>
       <w:r>
         <w:rPr>
@@ -5100,7 +5254,23 @@
           <w:sz w:val="24"/>
           <w:szCs w:val="24"/>
         </w:rPr>
-        <w:t xml:space="preserve"> (a HVector2D object), and </w:t>
+        <w:t xml:space="preserve"> (a HVector2D object</w:t>
+      </w:r>
+      <w:proofErr w:type="gramStart"/>
+      <w:r>
+        <w:rPr>
+          <w:sz w:val="24"/>
+          <w:szCs w:val="24"/>
+        </w:rPr>
+        <w:t>), and</w:t>
+      </w:r>
+      <w:proofErr w:type="gramEnd"/>
+      <w:r>
+        <w:rPr>
+          <w:sz w:val="24"/>
+          <w:szCs w:val="24"/>
+        </w:rPr>
+        <w:t xml:space="preserve"> </w:t>
       </w:r>
       <w:r>
         <w:rPr>
@@ -5198,6 +5368,7 @@
         </w:rPr>
         <w:t xml:space="preserve">, </w:t>
       </w:r>
+      <w:proofErr w:type="gramStart"/>
       <w:r>
         <w:rPr>
           <w:b/>
@@ -5207,6 +5378,7 @@
         </w:rPr>
         <w:t>y</w:t>
       </w:r>
+      <w:proofErr w:type="gramEnd"/>
       <w:r>
         <w:rPr>
           <w:sz w:val="24"/>
@@ -5357,6 +5529,7 @@
         </w:rPr>
         <w:t xml:space="preserve">you’ll see that it takes two arguments, </w:t>
       </w:r>
+      <w:proofErr w:type="gramStart"/>
       <w:r>
         <w:rPr>
           <w:b/>
@@ -5366,6 +5539,7 @@
         </w:rPr>
         <w:t>x</w:t>
       </w:r>
+      <w:proofErr w:type="gramEnd"/>
       <w:r>
         <w:rPr>
           <w:sz w:val="24"/>
@@ -5754,6 +5928,7 @@
         </w:rPr>
         <w:t xml:space="preserve">If you search online, you might end up with more complex code that you won’t properly understand, and which isn’t </w:t>
       </w:r>
+      <w:proofErr w:type="gramStart"/>
       <w:r>
         <w:rPr>
           <w:i/>
@@ -5770,6 +5945,7 @@
         </w:rPr>
         <w:t xml:space="preserve"> necessary</w:t>
       </w:r>
+      <w:proofErr w:type="gramEnd"/>
       <w:r>
         <w:rPr>
           <w:sz w:val="24"/>
@@ -5815,7 +5991,23 @@
           <w:sz w:val="24"/>
           <w:szCs w:val="24"/>
         </w:rPr>
-        <w:t xml:space="preserve"> you can take a look at this </w:t>
+        <w:t xml:space="preserve"> you can </w:t>
+      </w:r>
+      <w:proofErr w:type="gramStart"/>
+      <w:r>
+        <w:rPr>
+          <w:sz w:val="24"/>
+          <w:szCs w:val="24"/>
+        </w:rPr>
+        <w:t>take a look</w:t>
+      </w:r>
+      <w:proofErr w:type="gramEnd"/>
+      <w:r>
+        <w:rPr>
+          <w:sz w:val="24"/>
+          <w:szCs w:val="24"/>
+        </w:rPr>
+        <w:t xml:space="preserve"> at this </w:t>
       </w:r>
       <w:r>
         <w:rPr>
@@ -6084,6 +6276,7 @@
         </w:rPr>
         <w:t xml:space="preserve">In </w:t>
       </w:r>
+      <w:proofErr w:type="spellStart"/>
       <w:r>
         <w:rPr>
           <w:b/>
@@ -6093,6 +6286,7 @@
         </w:rPr>
         <w:t>TestMatrix</w:t>
       </w:r>
+      <w:proofErr w:type="spellEnd"/>
       <w:r>
         <w:rPr>
           <w:sz w:val="24"/>
@@ -6368,6 +6562,7 @@
         </w:rPr>
         <w:t xml:space="preserve">, and </w:t>
       </w:r>
+      <w:proofErr w:type="spellStart"/>
       <w:r>
         <w:rPr>
           <w:rFonts w:ascii="Consolas" w:hAnsi="Consolas"/>
@@ -6378,6 +6573,7 @@
         </w:rPr>
         <w:t>resultMat</w:t>
       </w:r>
+      <w:proofErr w:type="spellEnd"/>
       <w:r>
         <w:rPr>
           <w:sz w:val="24"/>
@@ -6431,7 +6627,23 @@
           <w:sz w:val="24"/>
           <w:szCs w:val="24"/>
         </w:rPr>
-        <w:t>For each multiplication that you try at the website above, test that the result is the same when you run Question2() in Start().</w:t>
+        <w:t xml:space="preserve">For each multiplication that you try at the website above, test that the result is the same when you run Question2() in </w:t>
+      </w:r>
+      <w:proofErr w:type="gramStart"/>
+      <w:r>
+        <w:rPr>
+          <w:sz w:val="24"/>
+          <w:szCs w:val="24"/>
+        </w:rPr>
+        <w:t>Start(</w:t>
+      </w:r>
+      <w:proofErr w:type="gramEnd"/>
+      <w:r>
+        <w:rPr>
+          <w:sz w:val="24"/>
+          <w:szCs w:val="24"/>
+        </w:rPr>
+        <w:t>).</w:t>
       </w:r>
     </w:p>
     <w:p>
@@ -6695,6 +6907,7 @@
         </w:rPr>
         <w:t xml:space="preserve"> </w:t>
       </w:r>
+      <w:proofErr w:type="spellStart"/>
       <w:r>
         <w:rPr>
           <w:rFonts w:cstheme="minorHAnsi"/>
@@ -6706,6 +6919,7 @@
         </w:rPr>
         <w:t>SetRotationMatrix</w:t>
       </w:r>
+      <w:proofErr w:type="spellEnd"/>
       <w:r>
         <w:rPr>
           <w:sz w:val="36"/>
@@ -6720,6 +6934,7 @@
         </w:rPr>
         <w:t xml:space="preserve">and </w:t>
       </w:r>
+      <w:proofErr w:type="spellStart"/>
       <w:r>
         <w:rPr>
           <w:rFonts w:cstheme="minorHAnsi"/>
@@ -6730,6 +6945,7 @@
         </w:rPr>
         <w:t>SetTranslationMatrix</w:t>
       </w:r>
+      <w:proofErr w:type="spellEnd"/>
       <w:r>
         <w:rPr>
           <w:sz w:val="24"/>
@@ -7328,6 +7544,7 @@
         </w:rPr>
         <w:t xml:space="preserve">Look at </w:t>
       </w:r>
+      <w:proofErr w:type="spellStart"/>
       <w:r>
         <w:rPr>
           <w:b/>
@@ -7337,6 +7554,7 @@
         </w:rPr>
         <w:t>MATRICES_worksheet</w:t>
       </w:r>
+      <w:proofErr w:type="spellEnd"/>
       <w:r>
         <w:rPr>
           <w:b/>
@@ -7364,6 +7582,7 @@
         </w:rPr>
         <w:t>/</w:t>
       </w:r>
+      <w:proofErr w:type="spellStart"/>
       <w:r>
         <w:rPr>
           <w:b/>
@@ -7373,6 +7592,7 @@
         </w:rPr>
         <w:t>MeshManager.cs</w:t>
       </w:r>
+      <w:proofErr w:type="spellEnd"/>
       <w:r>
         <w:rPr>
           <w:sz w:val="24"/>
@@ -7492,6 +7712,7 @@
         </w:rPr>
         <w:t xml:space="preserve">object’s </w:t>
       </w:r>
+      <w:proofErr w:type="spellStart"/>
       <w:r>
         <w:rPr>
           <w:b/>
@@ -7501,6 +7722,7 @@
         </w:rPr>
         <w:t>sharedMesh</w:t>
       </w:r>
+      <w:proofErr w:type="spellEnd"/>
       <w:r>
         <w:rPr>
           <w:sz w:val="24"/>
@@ -8008,7 +8230,39 @@
                       <w:sz w:val="24"/>
                       <w:szCs w:val="24"/>
                     </w:rPr>
-                    <w:t xml:space="preserve"> what MeshManager’s Awake() function does.</w:t>
+                    <w:t xml:space="preserve"> what </w:t>
+                  </w:r>
+                  <w:proofErr w:type="spellStart"/>
+                  <w:r>
+                    <w:rPr>
+                      <w:sz w:val="24"/>
+                      <w:szCs w:val="24"/>
+                    </w:rPr>
+                    <w:t>MeshManager’s</w:t>
+                  </w:r>
+                  <w:proofErr w:type="spellEnd"/>
+                  <w:r>
+                    <w:rPr>
+                      <w:sz w:val="24"/>
+                      <w:szCs w:val="24"/>
+                    </w:rPr>
+                    <w:t xml:space="preserve"> </w:t>
+                  </w:r>
+                  <w:proofErr w:type="gramStart"/>
+                  <w:r>
+                    <w:rPr>
+                      <w:sz w:val="24"/>
+                      <w:szCs w:val="24"/>
+                    </w:rPr>
+                    <w:t>Awake(</w:t>
+                  </w:r>
+                  <w:proofErr w:type="gramEnd"/>
+                  <w:r>
+                    <w:rPr>
+                      <w:sz w:val="24"/>
+                      <w:szCs w:val="24"/>
+                    </w:rPr>
+                    <w:t>) function does.</w:t>
                   </w:r>
                 </w:p>
                 <w:p>
@@ -8021,26 +8275,18 @@
                     <w:pStyle w:val="ListParagraph"/>
                     <w:spacing w:after="0" w:line="240" w:lineRule="auto"/>
                     <w:ind w:left="284"/>
-                    <w:rPr>
-                      <w:color w:val="FF0000"/>
-                    </w:rPr>
                   </w:pPr>
                   <w:r>
-                    <w:rPr>
-                      <w:color w:val="FF0000"/>
-                    </w:rPr>
-                    <w:t>Answer here …</w:t>
+                    <w:t xml:space="preserve">Before the game begins, the script creates a copy of the mesh and overwrites the original mesh as well as storing the vertices and triangle variables. The original mesh </w:t>
                   </w:r>
-                </w:p>
-                <w:p>
-                  <w:pPr>
-                    <w:pStyle w:val="ListParagraph"/>
-                    <w:spacing w:after="0" w:line="240" w:lineRule="auto"/>
-                    <w:ind w:left="284"/>
-                    <w:rPr>
-                      <w:color w:val="FF0000"/>
-                    </w:rPr>
-                  </w:pPr>
+                  <w:proofErr w:type="gramStart"/>
+                  <w:r>
+                    <w:t>still remains</w:t>
+                  </w:r>
+                  <w:proofErr w:type="gramEnd"/>
+                  <w:r>
+                    <w:t xml:space="preserve"> stored in memory while we alter the cloned mesh instead.</w:t>
+                  </w:r>
                 </w:p>
                 <w:p>
                   <w:pPr>
@@ -8095,17 +8341,6 @@
                       <w:szCs w:val="24"/>
                     </w:rPr>
                   </w:pPr>
-                </w:p>
-                <w:p>
-                  <w:pPr>
-                    <w:pStyle w:val="ListParagraph"/>
-                    <w:spacing w:after="0" w:line="240" w:lineRule="auto"/>
-                    <w:ind w:left="284"/>
-                    <w:rPr>
-                      <w:sz w:val="24"/>
-                      <w:szCs w:val="24"/>
-                    </w:rPr>
-                  </w:pPr>
                   <w:r>
                     <w:rPr>
                       <w:sz w:val="24"/>
@@ -8119,13 +8354,28 @@
                     <w:pStyle w:val="ListParagraph"/>
                     <w:spacing w:after="0" w:line="240" w:lineRule="auto"/>
                     <w:ind w:left="284"/>
+                    <w:rPr>
+                      <w:rStyle w:val="Hyperlink"/>
+                    </w:rPr>
                   </w:pPr>
                   <w:hyperlink r:id="rId43" w:history="1">
                     <w:r>
                       <w:rPr>
                         <w:rStyle w:val="Hyperlink"/>
                       </w:rPr>
-                      <w:t>https://www.kodeco.com/3169311-runtime-mesh-manipulation-with-unity/</w:t>
+                      <w:t>https://www.k</w:t>
+                    </w:r>
+                    <w:r>
+                      <w:rPr>
+                        <w:rStyle w:val="Hyperlink"/>
+                      </w:rPr>
+                      <w:t>o</w:t>
+                    </w:r>
+                    <w:r>
+                      <w:rPr>
+                        <w:rStyle w:val="Hyperlink"/>
+                      </w:rPr>
+                      <w:t>deco.com/3169311-runtime-mesh-manipulation-with-unity/</w:t>
                     </w:r>
                   </w:hyperlink>
                 </w:p>
@@ -8141,21 +8391,20 @@
                     <w:pStyle w:val="ListParagraph"/>
                     <w:spacing w:after="0" w:line="240" w:lineRule="auto"/>
                     <w:ind w:left="284"/>
-                    <w:rPr>
-                      <w:color w:val="FF0000"/>
-                    </w:rPr>
                   </w:pPr>
                   <w:r>
-                    <w:rPr>
-                      <w:color w:val="FF0000"/>
-                    </w:rPr>
-                    <w:t xml:space="preserve">Answer here </w:t>
+                    <w:t>By not using a cloned mesh, we would be directly altering the original mesh and if it is used anywhere else it would</w:t>
                   </w:r>
                   <w:r>
-                    <w:rPr>
-                      <w:color w:val="FF0000"/>
-                    </w:rPr>
-                    <w:t>…</w:t>
+                    <w:t xml:space="preserve"> not be able to be used. </w:t>
+                  </w:r>
+                  <w:proofErr w:type="gramStart"/>
+                  <w:r>
+                    <w:t>In order to</w:t>
+                  </w:r>
+                  <w:proofErr w:type="gramEnd"/>
+                  <w:r>
+                    <w:t xml:space="preserve"> fix this, you would need to end the application and restart it, stopping the runtime.</w:t>
                   </w:r>
                 </w:p>
                 <w:p>
@@ -8312,6 +8561,7 @@
         </w:rPr>
         <w:t xml:space="preserve">Create a new script called </w:t>
       </w:r>
+      <w:proofErr w:type="spellStart"/>
       <w:r>
         <w:rPr>
           <w:b/>
@@ -8321,6 +8571,7 @@
         </w:rPr>
         <w:t>TransformMesh.cs</w:t>
       </w:r>
+      <w:proofErr w:type="spellEnd"/>
       <w:r>
         <w:rPr>
           <w:sz w:val="24"/>
@@ -8357,6 +8608,7 @@
         </w:rPr>
         <w:t xml:space="preserve"> an instance of the Sonic prefab to the scene. This should already have a </w:t>
       </w:r>
+      <w:proofErr w:type="spellStart"/>
       <w:r>
         <w:rPr>
           <w:b/>
@@ -8366,6 +8618,7 @@
         </w:rPr>
         <w:t>MeshManager</w:t>
       </w:r>
+      <w:proofErr w:type="spellEnd"/>
       <w:r>
         <w:rPr>
           <w:sz w:val="24"/>
@@ -8472,7 +8725,23 @@
           <w:sz w:val="24"/>
           <w:szCs w:val="24"/>
         </w:rPr>
-        <w:t>Add these variables to TransformMesh:</w:t>
+        <w:t xml:space="preserve">Add these variables to </w:t>
+      </w:r>
+      <w:proofErr w:type="spellStart"/>
+      <w:r>
+        <w:rPr>
+          <w:sz w:val="24"/>
+          <w:szCs w:val="24"/>
+        </w:rPr>
+        <w:t>TransformMesh</w:t>
+      </w:r>
+      <w:proofErr w:type="spellEnd"/>
+      <w:r>
+        <w:rPr>
+          <w:sz w:val="24"/>
+          <w:szCs w:val="24"/>
+        </w:rPr>
+        <w:t>:</w:t>
       </w:r>
     </w:p>
     <w:p>
@@ -8671,7 +8940,23 @@
                 <w:sz w:val="24"/>
                 <w:szCs w:val="24"/>
               </w:rPr>
-              <w:t>These are the copies of the vertices of the sprite mesh’s vertices which are copied and stored by MeshManager. These are used to transform (translate, rotate and scale) the sprite, otherwise the sprite mesh will have the transformation permanently applied.</w:t>
+              <w:t xml:space="preserve">These are the copies of the vertices of the sprite mesh’s vertices which are copied and stored by </w:t>
+            </w:r>
+            <w:proofErr w:type="spellStart"/>
+            <w:r>
+              <w:rPr>
+                <w:sz w:val="24"/>
+                <w:szCs w:val="24"/>
+              </w:rPr>
+              <w:t>MeshManager</w:t>
+            </w:r>
+            <w:proofErr w:type="spellEnd"/>
+            <w:r>
+              <w:rPr>
+                <w:sz w:val="24"/>
+                <w:szCs w:val="24"/>
+              </w:rPr>
+              <w:t>. These are used to transform (translate, rotate and scale) the sprite, otherwise the sprite mesh will have the transformation permanently applied.</w:t>
             </w:r>
           </w:p>
         </w:tc>
@@ -8692,6 +8977,7 @@
                 <w:szCs w:val="24"/>
               </w:rPr>
             </w:pPr>
+            <w:proofErr w:type="spellStart"/>
             <w:r>
               <w:rPr>
                 <w:color w:val="0070C0"/>
@@ -8700,6 +8986,7 @@
               </w:rPr>
               <w:t>transformMatrix</w:t>
             </w:r>
+            <w:proofErr w:type="spellEnd"/>
           </w:p>
         </w:tc>
         <w:tc>
@@ -8723,6 +9010,7 @@
               </w:rPr>
               <w:t xml:space="preserve">This is the matrix object, which is of type HMatrix2D (this is the matrix class you defined earlier in this worksheet). You will use the </w:t>
             </w:r>
+            <w:proofErr w:type="spellStart"/>
             <w:r>
               <w:rPr>
                 <w:sz w:val="24"/>
@@ -8730,6 +9018,7 @@
               </w:rPr>
               <w:t>SetTranslationMatrix</w:t>
             </w:r>
+            <w:proofErr w:type="spellEnd"/>
             <w:r>
               <w:rPr>
                 <w:sz w:val="24"/>
@@ -8737,6 +9026,7 @@
               </w:rPr>
               <w:t xml:space="preserve"> and </w:t>
             </w:r>
+            <w:proofErr w:type="spellStart"/>
             <w:r>
               <w:rPr>
                 <w:sz w:val="24"/>
@@ -8744,12 +9034,29 @@
               </w:rPr>
               <w:t>SetRotationMatrix</w:t>
             </w:r>
+            <w:proofErr w:type="spellEnd"/>
             <w:r>
               <w:rPr>
                 <w:sz w:val="24"/>
                 <w:szCs w:val="24"/>
               </w:rPr>
-              <w:t xml:space="preserve"> methods of this class to set transformMatrix to translate or rotate the sprite.</w:t>
+              <w:t xml:space="preserve"> methods of this class to set </w:t>
+            </w:r>
+            <w:proofErr w:type="spellStart"/>
+            <w:r>
+              <w:rPr>
+                <w:sz w:val="24"/>
+                <w:szCs w:val="24"/>
+              </w:rPr>
+              <w:t>transformMatrix</w:t>
+            </w:r>
+            <w:proofErr w:type="spellEnd"/>
+            <w:r>
+              <w:rPr>
+                <w:sz w:val="24"/>
+                <w:szCs w:val="24"/>
+              </w:rPr>
+              <w:t xml:space="preserve"> to translate or rotate the sprite.</w:t>
             </w:r>
           </w:p>
         </w:tc>
@@ -8770,6 +9077,7 @@
                 <w:szCs w:val="24"/>
               </w:rPr>
             </w:pPr>
+            <w:proofErr w:type="spellStart"/>
             <w:r>
               <w:rPr>
                 <w:color w:val="0070C0"/>
@@ -8778,6 +9086,7 @@
               </w:rPr>
               <w:t>meshManager</w:t>
             </w:r>
+            <w:proofErr w:type="spellEnd"/>
           </w:p>
         </w:tc>
         <w:tc>
@@ -8799,7 +9108,23 @@
                 <w:sz w:val="24"/>
                 <w:szCs w:val="24"/>
               </w:rPr>
-              <w:t>This is an instance of MeshManager, which is used to obtain a copy of the sprite’s vertices.</w:t>
+              <w:t xml:space="preserve">This is an instance of </w:t>
+            </w:r>
+            <w:proofErr w:type="spellStart"/>
+            <w:r>
+              <w:rPr>
+                <w:sz w:val="24"/>
+                <w:szCs w:val="24"/>
+              </w:rPr>
+              <w:t>MeshManager</w:t>
+            </w:r>
+            <w:proofErr w:type="spellEnd"/>
+            <w:r>
+              <w:rPr>
+                <w:sz w:val="24"/>
+                <w:szCs w:val="24"/>
+              </w:rPr>
+              <w:t>, which is used to obtain a copy of the sprite’s vertices.</w:t>
             </w:r>
           </w:p>
         </w:tc>
@@ -8820,6 +9145,7 @@
                 <w:szCs w:val="24"/>
               </w:rPr>
             </w:pPr>
+            <w:proofErr w:type="spellStart"/>
             <w:r>
               <w:rPr>
                 <w:color w:val="0070C0"/>
@@ -8828,6 +9154,7 @@
               </w:rPr>
               <w:t>pos</w:t>
             </w:r>
+            <w:proofErr w:type="spellEnd"/>
           </w:p>
         </w:tc>
         <w:tc>
@@ -9032,6 +9359,7 @@
           <w:szCs w:val="24"/>
         </w:rPr>
       </w:pPr>
+      <w:proofErr w:type="spellStart"/>
       <w:r>
         <w:rPr>
           <w:rFonts w:ascii="Consolas" w:hAnsi="Consolas" w:cs="Cascadia Mono"/>
@@ -9043,6 +9371,7 @@
         </w:rPr>
         <w:t>toOriginMatrix</w:t>
       </w:r>
+      <w:proofErr w:type="spellEnd"/>
     </w:p>
     <w:p>
       <w:pPr>
@@ -9123,6 +9452,7 @@
           <w:szCs w:val="24"/>
         </w:rPr>
       </w:pPr>
+      <w:proofErr w:type="spellStart"/>
       <w:r>
         <w:rPr>
           <w:rFonts w:ascii="Consolas" w:hAnsi="Consolas" w:cs="Cascadia Mono"/>
@@ -9134,6 +9464,7 @@
         </w:rPr>
         <w:t>toOriginMatrix</w:t>
       </w:r>
+      <w:proofErr w:type="spellEnd"/>
     </w:p>
     <w:p>
       <w:pPr>
@@ -9214,6 +9545,7 @@
           <w:szCs w:val="24"/>
         </w:rPr>
       </w:pPr>
+      <w:proofErr w:type="spellStart"/>
       <w:r>
         <w:rPr>
           <w:rFonts w:ascii="Consolas" w:hAnsi="Consolas" w:cs="Cascadia Mono"/>
@@ -9226,6 +9558,7 @@
         <w:lastRenderedPageBreak/>
         <w:t>rotateMatrix</w:t>
       </w:r>
+      <w:proofErr w:type="spellEnd"/>
     </w:p>
     <w:p>
       <w:pPr>
@@ -9324,6 +9657,7 @@
           <w:szCs w:val="24"/>
         </w:rPr>
       </w:pPr>
+      <w:proofErr w:type="spellStart"/>
       <w:r>
         <w:rPr>
           <w:rFonts w:ascii="Consolas" w:hAnsi="Consolas" w:cs="Cascadia Mono"/>
@@ -9335,6 +9669,7 @@
         </w:rPr>
         <w:t>transformMatrix</w:t>
       </w:r>
+      <w:proofErr w:type="spellEnd"/>
     </w:p>
     <w:p>
       <w:pPr>
@@ -9732,6 +10067,7 @@
           <w:szCs w:val="24"/>
         </w:rPr>
       </w:pPr>
+      <w:proofErr w:type="spellStart"/>
       <w:r>
         <w:rPr>
           <w:rFonts w:ascii="Consolas" w:hAnsi="Consolas" w:cstheme="minorHAnsi"/>
@@ -9743,6 +10079,7 @@
         </w:rPr>
         <w:t>pos</w:t>
       </w:r>
+      <w:proofErr w:type="spellEnd"/>
       <w:r>
         <w:rPr>
           <w:rFonts w:cstheme="minorHAnsi"/>
@@ -9997,6 +10334,7 @@
         </w:rPr>
         <w:t xml:space="preserve">Add the code below to </w:t>
       </w:r>
+      <w:proofErr w:type="spellStart"/>
       <w:r>
         <w:rPr>
           <w:b/>
@@ -10006,6 +10344,7 @@
         </w:rPr>
         <w:t>TransformMesh</w:t>
       </w:r>
+      <w:proofErr w:type="spellEnd"/>
       <w:r>
         <w:rPr>
           <w:sz w:val="24"/>
@@ -10080,6 +10419,7 @@
           <w:szCs w:val="24"/>
         </w:rPr>
       </w:pPr>
+      <w:proofErr w:type="spellStart"/>
       <w:r>
         <w:rPr>
           <w:b/>
@@ -10089,6 +10429,7 @@
         </w:rPr>
         <w:t>MeshManager</w:t>
       </w:r>
+      <w:proofErr w:type="spellEnd"/>
       <w:r>
         <w:rPr>
           <w:sz w:val="24"/>
@@ -10096,6 +10437,7 @@
         </w:rPr>
         <w:t xml:space="preserve"> has been added as a component script to the Sonic sprite game object, so we obtain a reference to it, which is stored in </w:t>
       </w:r>
+      <w:proofErr w:type="spellStart"/>
       <w:r>
         <w:rPr>
           <w:b/>
@@ -10105,6 +10447,7 @@
         </w:rPr>
         <w:t>meshManager</w:t>
       </w:r>
+      <w:proofErr w:type="spellEnd"/>
       <w:r>
         <w:rPr>
           <w:sz w:val="24"/>
@@ -10463,7 +10806,23 @@
           <w:sz w:val="24"/>
           <w:szCs w:val="24"/>
         </w:rPr>
-        <w:t xml:space="preserve">You’ll get a compilation error, because you haven’t written the </w:t>
+        <w:t xml:space="preserve">You’ll get a compilation </w:t>
+      </w:r>
+      <w:proofErr w:type="gramStart"/>
+      <w:r>
+        <w:rPr>
+          <w:sz w:val="24"/>
+          <w:szCs w:val="24"/>
+        </w:rPr>
+        <w:t>error, because</w:t>
+      </w:r>
+      <w:proofErr w:type="gramEnd"/>
+      <w:r>
+        <w:rPr>
+          <w:sz w:val="24"/>
+          <w:szCs w:val="24"/>
+        </w:rPr>
+        <w:t xml:space="preserve"> you haven’t written the </w:t>
       </w:r>
       <w:r>
         <w:rPr>
@@ -10865,7 +11224,23 @@
           <w:szCs w:val="24"/>
         </w:rPr>
         <w:lastRenderedPageBreak/>
-        <w:t xml:space="preserve">You have moved the sprite using a direct matrix multiplication! You didn’t use any built-in Unity API function calls, such as Transform.Translate(). </w:t>
+        <w:t xml:space="preserve">You have moved the sprite using a direct matrix multiplication! You didn’t use any built-in Unity API function calls, such as </w:t>
+      </w:r>
+      <w:proofErr w:type="spellStart"/>
+      <w:r>
+        <w:rPr>
+          <w:sz w:val="24"/>
+          <w:szCs w:val="24"/>
+        </w:rPr>
+        <w:t>Transform.Translate</w:t>
+      </w:r>
+      <w:proofErr w:type="spellEnd"/>
+      <w:r>
+        <w:rPr>
+          <w:sz w:val="24"/>
+          <w:szCs w:val="24"/>
+        </w:rPr>
+        <w:t xml:space="preserve">(). </w:t>
       </w:r>
     </w:p>
     <w:p>
@@ -10975,7 +11350,23 @@
           <w:sz w:val="24"/>
           <w:szCs w:val="24"/>
         </w:rPr>
-        <w:t>This is more tricky, and you’ll have to refer to the lecture slides.</w:t>
+        <w:t xml:space="preserve">This is </w:t>
+      </w:r>
+      <w:proofErr w:type="gramStart"/>
+      <w:r>
+        <w:rPr>
+          <w:sz w:val="24"/>
+          <w:szCs w:val="24"/>
+        </w:rPr>
+        <w:t>more tricky</w:t>
+      </w:r>
+      <w:proofErr w:type="gramEnd"/>
+      <w:r>
+        <w:rPr>
+          <w:sz w:val="24"/>
+          <w:szCs w:val="24"/>
+        </w:rPr>
+        <w:t>, and you’ll have to refer to the lecture slides.</w:t>
       </w:r>
     </w:p>
     <w:p>
@@ -11067,6 +11458,7 @@
           <w:szCs w:val="24"/>
         </w:rPr>
       </w:pPr>
+      <w:proofErr w:type="spellStart"/>
       <w:r>
         <w:rPr>
           <w:rFonts w:ascii="Consolas" w:hAnsi="Consolas" w:cs="Cascadia Mono"/>
@@ -11078,6 +11470,7 @@
         </w:rPr>
         <w:t>toOriginMatrix</w:t>
       </w:r>
+      <w:proofErr w:type="spellEnd"/>
     </w:p>
     <w:p>
       <w:pPr>
@@ -11095,6 +11488,7 @@
           <w:szCs w:val="24"/>
         </w:rPr>
       </w:pPr>
+      <w:proofErr w:type="spellStart"/>
       <w:r>
         <w:rPr>
           <w:rFonts w:ascii="Consolas" w:hAnsi="Consolas" w:cs="Cascadia Mono"/>
@@ -11106,6 +11500,7 @@
         </w:rPr>
         <w:t>toOriginMatrix</w:t>
       </w:r>
+      <w:proofErr w:type="spellEnd"/>
     </w:p>
     <w:p>
       <w:pPr>
@@ -11171,15 +11566,34 @@
           <w:sz w:val="24"/>
           <w:szCs w:val="24"/>
         </w:rPr>
-        <w:t>in reverse order</w:t>
-      </w:r>
-      <w:r>
-        <w:rPr>
-          <w:sz w:val="24"/>
-          <w:szCs w:val="24"/>
-        </w:rPr>
-        <w:t xml:space="preserve">, and stored in </w:t>
-      </w:r>
+        <w:t xml:space="preserve">in reverse </w:t>
+      </w:r>
+      <w:proofErr w:type="gramStart"/>
+      <w:r>
+        <w:rPr>
+          <w:i/>
+          <w:iCs/>
+          <w:sz w:val="24"/>
+          <w:szCs w:val="24"/>
+        </w:rPr>
+        <w:t>order</w:t>
+      </w:r>
+      <w:r>
+        <w:rPr>
+          <w:sz w:val="24"/>
+          <w:szCs w:val="24"/>
+        </w:rPr>
+        <w:t>, and</w:t>
+      </w:r>
+      <w:proofErr w:type="gramEnd"/>
+      <w:r>
+        <w:rPr>
+          <w:sz w:val="24"/>
+          <w:szCs w:val="24"/>
+        </w:rPr>
+        <w:t xml:space="preserve"> stored in </w:t>
+      </w:r>
+      <w:proofErr w:type="spellStart"/>
       <w:r>
         <w:rPr>
           <w:rFonts w:ascii="Consolas" w:hAnsi="Consolas" w:cs="Cascadia Mono"/>
@@ -11191,6 +11605,7 @@
         </w:rPr>
         <w:t>transformMatrix</w:t>
       </w:r>
+      <w:proofErr w:type="spellEnd"/>
       <w:r>
         <w:rPr>
           <w:sz w:val="24"/>
@@ -12417,11 +12832,19 @@
       <w:r>
         <w:t xml:space="preserve">Note the </w:t>
       </w:r>
+      <w:proofErr w:type="gramStart"/>
       <w:r>
         <w:rPr>
           <w:rFonts w:ascii="Consolas" w:hAnsi="Consolas"/>
         </w:rPr>
-        <w:t xml:space="preserve">{ get; set; } </w:t>
+        <w:t>{ get</w:t>
+      </w:r>
+      <w:proofErr w:type="gramEnd"/>
+      <w:r>
+        <w:rPr>
+          <w:rFonts w:ascii="Consolas" w:hAnsi="Consolas"/>
+        </w:rPr>
+        <w:t xml:space="preserve">; set; } </w:t>
       </w:r>
       <w:r>
         <w:t>syntax.</w:t>
@@ -12439,6 +12862,7 @@
       <w:r>
         <w:t xml:space="preserve">This indicates that the variable is being used as a </w:t>
       </w:r>
+      <w:proofErr w:type="gramStart"/>
       <w:r>
         <w:rPr>
           <w:b/>
@@ -12446,6 +12870,7 @@
         </w:rPr>
         <w:t>Property</w:t>
       </w:r>
+      <w:proofErr w:type="gramEnd"/>
       <w:r>
         <w:t>.</w:t>
       </w:r>
@@ -12526,7 +12951,15 @@
         <w:pStyle w:val="CommentText"/>
       </w:pPr>
       <w:r>
-        <w:t>We won’t bother to do that here, since it would make the code more confusing, when we really just need to focus on the matrix-related aspects.</w:t>
+        <w:t xml:space="preserve">We won’t bother to do that here, since it would make the code more confusing, when we </w:t>
+      </w:r>
+      <w:proofErr w:type="gramStart"/>
+      <w:r>
+        <w:t>really just</w:t>
+      </w:r>
+      <w:proofErr w:type="gramEnd"/>
+      <w:r>
+        <w:t xml:space="preserve"> need to focus on the matrix-related aspects.</w:t>
       </w:r>
     </w:p>
   </w:comment>
@@ -12734,7 +13167,15 @@
         <w:t>Entries</w:t>
       </w:r>
       <w:r>
-        <w:t xml:space="preserve"> array for that particular HMatrix2D object to be an identity matrix, i.e. all 1s along its diagonal</w:t>
+        <w:t xml:space="preserve"> array for that particular HMatrix2D object to be an identity matrix, </w:t>
+      </w:r>
+      <w:proofErr w:type="gramStart"/>
+      <w:r>
+        <w:t>i.e.</w:t>
+      </w:r>
+      <w:proofErr w:type="gramEnd"/>
+      <w:r>
+        <w:t xml:space="preserve"> all 1s along its diagonal</w:t>
       </w:r>
       <w:r>
         <w:t>.</w:t>
@@ -12804,11 +13245,16 @@
         <w:t xml:space="preserve"> useful </w:t>
       </w:r>
       <w:r>
-        <w:t xml:space="preserve">information about </w:t>
+        <w:t xml:space="preserve">information </w:t>
+      </w:r>
+      <w:proofErr w:type="gramStart"/>
+      <w:r>
+        <w:t xml:space="preserve">about </w:t>
       </w:r>
       <w:r>
         <w:t xml:space="preserve"> matrices</w:t>
       </w:r>
+      <w:proofErr w:type="gramEnd"/>
       <w:r>
         <w:t xml:space="preserve"> that we don’t have time to cover in GMAPS</w:t>
       </w:r>
@@ -13255,7 +13701,15 @@
         <w:t>y</w:t>
       </w:r>
       <w:r>
-        <w:t xml:space="preserve"> in the  first (outer) loop to indicate the different rows.</w:t>
+        <w:t xml:space="preserve"> in </w:t>
+      </w:r>
+      <w:proofErr w:type="gramStart"/>
+      <w:r>
+        <w:t>the  first</w:t>
+      </w:r>
+      <w:proofErr w:type="gramEnd"/>
+      <w:r>
+        <w:t xml:space="preserve"> (outer) loop to indicate the different rows.</w:t>
       </w:r>
     </w:p>
     <w:p>
@@ -13291,7 +13745,15 @@
         <w:pStyle w:val="CommentText"/>
       </w:pPr>
       <w:r>
-        <w:t xml:space="preserve">What is the range for the first loop, i.e. what should be the max value of </w:t>
+        <w:t xml:space="preserve">What is the range for the first loop, </w:t>
+      </w:r>
+      <w:proofErr w:type="gramStart"/>
+      <w:r>
+        <w:t>i.e.</w:t>
+      </w:r>
+      <w:proofErr w:type="gramEnd"/>
+      <w:r>
+        <w:t xml:space="preserve"> what should be the max value of </w:t>
       </w:r>
       <w:r>
         <w:rPr>
@@ -13366,7 +13828,15 @@
         <w:pStyle w:val="CommentText"/>
       </w:pPr>
       <w:r>
-        <w:t xml:space="preserve">What is the range for the second loop, i.e. what should be the max value of </w:t>
+        <w:t xml:space="preserve">What is the range for the second loop, </w:t>
+      </w:r>
+      <w:proofErr w:type="gramStart"/>
+      <w:r>
+        <w:t>i.e.</w:t>
+      </w:r>
+      <w:proofErr w:type="gramEnd"/>
+      <w:r>
+        <w:t xml:space="preserve"> what should be the max value of </w:t>
       </w:r>
       <w:r>
         <w:rPr>
@@ -13522,7 +13992,15 @@
         <w:pStyle w:val="CommentText"/>
       </w:pPr>
       <w:r>
-        <w:t>This diagram should help you understand the relationship between x, y and the actual array elements:</w:t>
+        <w:t xml:space="preserve">This diagram should help you understand the relationship between x, </w:t>
+      </w:r>
+      <w:proofErr w:type="gramStart"/>
+      <w:r>
+        <w:t>y</w:t>
+      </w:r>
+      <w:proofErr w:type="gramEnd"/>
+      <w:r>
+        <w:t xml:space="preserve"> and the actual array elements:</w:t>
       </w:r>
     </w:p>
     <w:p>
@@ -13725,8 +14203,13 @@
       <w:pPr>
         <w:pStyle w:val="CommentText"/>
       </w:pPr>
-      <w:r>
-        <w:t>Actually, when you declare an array in C#, all the elements are initialised to 0, so this line is actually redundant (not needed).</w:t>
+      <w:proofErr w:type="gramStart"/>
+      <w:r>
+        <w:t>Actually, when</w:t>
+      </w:r>
+      <w:proofErr w:type="gramEnd"/>
+      <w:r>
+        <w:t xml:space="preserve"> you declare an array in C#, all the elements are initialised to 0, so this line is actually redundant (not needed).</w:t>
       </w:r>
     </w:p>
     <w:p>
@@ -14029,7 +14512,15 @@
         <w:pStyle w:val="CommentText"/>
       </w:pPr>
       <w:r>
-        <w:t>This can get complicated, and won’t be covered here.</w:t>
+        <w:t xml:space="preserve">This can get </w:t>
+      </w:r>
+      <w:proofErr w:type="gramStart"/>
+      <w:r>
+        <w:t>complicated, and</w:t>
+      </w:r>
+      <w:proofErr w:type="gramEnd"/>
+      <w:r>
+        <w:t xml:space="preserve"> won’t be covered here.</w:t>
       </w:r>
       <w:r>
         <w:t xml:space="preserve"> </w:t>
@@ -14633,20 +15124,36 @@
         <w:pStyle w:val="CommentText"/>
       </w:pPr>
       <w:r>
-        <w:t>You need to know how to calculate sin and cos using Unity’s Mathf library.</w:t>
-      </w:r>
-    </w:p>
-    <w:p>
-      <w:pPr>
-        <w:pStyle w:val="CommentText"/>
-      </w:pPr>
-    </w:p>
-    <w:p>
-      <w:pPr>
-        <w:pStyle w:val="CommentText"/>
-      </w:pPr>
-      <w:r>
-        <w:t>Also, note that you need to change rotDeg (the rotation angle in degrees) to rad (the rotation angle in radians).</w:t>
+        <w:t xml:space="preserve">You need to know how to calculate sin and cos using Unity’s </w:t>
+      </w:r>
+      <w:proofErr w:type="spellStart"/>
+      <w:r>
+        <w:t>Mathf</w:t>
+      </w:r>
+      <w:proofErr w:type="spellEnd"/>
+      <w:r>
+        <w:t xml:space="preserve"> library.</w:t>
+      </w:r>
+    </w:p>
+    <w:p>
+      <w:pPr>
+        <w:pStyle w:val="CommentText"/>
+      </w:pPr>
+    </w:p>
+    <w:p>
+      <w:pPr>
+        <w:pStyle w:val="CommentText"/>
+      </w:pPr>
+      <w:r>
+        <w:t xml:space="preserve">Also, note that you need to change </w:t>
+      </w:r>
+      <w:proofErr w:type="spellStart"/>
+      <w:r>
+        <w:t>rotDeg</w:t>
+      </w:r>
+      <w:proofErr w:type="spellEnd"/>
+      <w:r>
+        <w:t xml:space="preserve"> (the rotation angle in degrees) to rad (the rotation angle in radians).</w:t>
       </w:r>
     </w:p>
     <w:p>
@@ -14888,10 +15395,10 @@
             <v:path o:extrusionok="f" gradientshapeok="t" o:connecttype="rect"/>
             <o:lock v:ext="edit" aspectratio="t"/>
           </v:shapetype>
-          <v:shape id="_x0000_i1027" type="#_x0000_t75" style="width:196.05pt;height:38.75pt">
+          <v:shape id="_x0000_i1027" type="#_x0000_t75" style="width:196pt;height:38.5pt">
             <v:imagedata r:id="rId27" o:title=""/>
           </v:shape>
-          <o:OLEObject Type="Embed" ProgID="Unknown" ShapeID="_x0000_i1027" DrawAspect="Content" ObjectID="_1760160319" r:id="rId28"/>
+          <o:OLEObject Type="Embed" ProgID="Unknown" ShapeID="_x0000_i1027" DrawAspect="Content" ObjectID="_1761027746" r:id="rId28"/>
         </w:object>
       </w:r>
     </w:p>
@@ -14913,7 +15420,15 @@
         <w:pStyle w:val="CommentText"/>
       </w:pPr>
       <w:r>
-        <w:t>It’s actually much more complicated than that, but this is all you need to know for GMAPS.</w:t>
+        <w:t xml:space="preserve">It’s </w:t>
+      </w:r>
+      <w:proofErr w:type="gramStart"/>
+      <w:r>
+        <w:t>actually much</w:t>
+      </w:r>
+      <w:proofErr w:type="gramEnd"/>
+      <w:r>
+        <w:t xml:space="preserve"> more complicated than that, but this is all you need to know for GMAPS.</w:t>
       </w:r>
     </w:p>
   </w:comment>
@@ -15132,7 +15647,15 @@
         <w:pStyle w:val="CommentText"/>
       </w:pPr>
       <w:r>
-        <w:t>Hint: Lines 26 and 27 set up our transformation matrix. The Transform method is where we actually use this to transform all the vertices in the sprite mesh, so we must call Transform here. This is also important for when you implement the Rotate method below.</w:t>
+        <w:t xml:space="preserve">Hint: Lines 26 and 27 set up our transformation matrix. The Transform method is where we </w:t>
+      </w:r>
+      <w:proofErr w:type="gramStart"/>
+      <w:r>
+        <w:t>actually use</w:t>
+      </w:r>
+      <w:proofErr w:type="gramEnd"/>
+      <w:r>
+        <w:t xml:space="preserve"> this to transform all the vertices in the sprite mesh, so we must call Transform here. This is also important for when you implement the Rotate method below.</w:t>
       </w:r>
     </w:p>
     <w:p>
@@ -15185,7 +15708,15 @@
         <w:pStyle w:val="CommentText"/>
       </w:pPr>
       <w:r>
-        <w:t>Hint: which vertices do we need to get from meshManager?</w:t>
+        <w:t xml:space="preserve">Hint: which vertices do we need to get from </w:t>
+      </w:r>
+      <w:proofErr w:type="spellStart"/>
+      <w:r>
+        <w:t>meshManager</w:t>
+      </w:r>
+      <w:proofErr w:type="spellEnd"/>
+      <w:r>
+        <w:t>?</w:t>
       </w:r>
     </w:p>
     <w:p>
@@ -15257,7 +15788,15 @@
         <w:pStyle w:val="CommentText"/>
       </w:pPr>
       <w:r>
-        <w:t>Hint: vertices[i] is the sprite mesh vertex that is being transformed. What is its new value? Look at line 57.</w:t>
+        <w:t>Hint: vertices[</w:t>
+      </w:r>
+      <w:proofErr w:type="spellStart"/>
+      <w:r>
+        <w:t>i</w:t>
+      </w:r>
+      <w:proofErr w:type="spellEnd"/>
+      <w:r>
+        <w:t>] is the sprite mesh vertex that is being transformed. What is its new value? Look at line 57.</w:t>
       </w:r>
     </w:p>
     <w:p>
@@ -15278,7 +15817,23 @@
         <w:pStyle w:val="CommentText"/>
       </w:pPr>
       <w:r>
-        <w:t>Hint: We have to update another property of vertices[i].</w:t>
+        <w:t xml:space="preserve">Hint: We </w:t>
+      </w:r>
+      <w:proofErr w:type="gramStart"/>
+      <w:r>
+        <w:t>have to</w:t>
+      </w:r>
+      <w:proofErr w:type="gramEnd"/>
+      <w:r>
+        <w:t xml:space="preserve"> update another property of vertices[</w:t>
+      </w:r>
+      <w:proofErr w:type="spellStart"/>
+      <w:r>
+        <w:t>i</w:t>
+      </w:r>
+      <w:proofErr w:type="spellEnd"/>
+      <w:r>
+        <w:t>].</w:t>
       </w:r>
     </w:p>
     <w:p>
@@ -16371,6 +16926,95 @@
     </w:lvl>
   </w:abstractNum>
   <w:abstractNum w:abstractNumId="9" w15:restartNumberingAfterBreak="0">
+    <w:nsid w:val="73111B9D"/>
+    <w:multiLevelType w:val="hybridMultilevel"/>
+    <w:tmpl w:val="CAD87CBC"/>
+    <w:lvl w:ilvl="0" w:tplc="AA60A094">
+      <w:start w:val="1"/>
+      <w:numFmt w:val="decimal"/>
+      <w:lvlText w:val="%1."/>
+      <w:lvlJc w:val="left"/>
+      <w:pPr>
+        <w:ind w:left="644" w:hanging="360"/>
+      </w:pPr>
+      <w:rPr>
+        <w:rFonts w:hint="default"/>
+      </w:rPr>
+    </w:lvl>
+    <w:lvl w:ilvl="1" w:tplc="08090019" w:tentative="1">
+      <w:start w:val="1"/>
+      <w:numFmt w:val="lowerLetter"/>
+      <w:lvlText w:val="%2."/>
+      <w:lvlJc w:val="left"/>
+      <w:pPr>
+        <w:ind w:left="1364" w:hanging="360"/>
+      </w:pPr>
+    </w:lvl>
+    <w:lvl w:ilvl="2" w:tplc="0809001B" w:tentative="1">
+      <w:start w:val="1"/>
+      <w:numFmt w:val="lowerRoman"/>
+      <w:lvlText w:val="%3."/>
+      <w:lvlJc w:val="right"/>
+      <w:pPr>
+        <w:ind w:left="2084" w:hanging="180"/>
+      </w:pPr>
+    </w:lvl>
+    <w:lvl w:ilvl="3" w:tplc="0809000F" w:tentative="1">
+      <w:start w:val="1"/>
+      <w:numFmt w:val="decimal"/>
+      <w:lvlText w:val="%4."/>
+      <w:lvlJc w:val="left"/>
+      <w:pPr>
+        <w:ind w:left="2804" w:hanging="360"/>
+      </w:pPr>
+    </w:lvl>
+    <w:lvl w:ilvl="4" w:tplc="08090019" w:tentative="1">
+      <w:start w:val="1"/>
+      <w:numFmt w:val="lowerLetter"/>
+      <w:lvlText w:val="%5."/>
+      <w:lvlJc w:val="left"/>
+      <w:pPr>
+        <w:ind w:left="3524" w:hanging="360"/>
+      </w:pPr>
+    </w:lvl>
+    <w:lvl w:ilvl="5" w:tplc="0809001B" w:tentative="1">
+      <w:start w:val="1"/>
+      <w:numFmt w:val="lowerRoman"/>
+      <w:lvlText w:val="%6."/>
+      <w:lvlJc w:val="right"/>
+      <w:pPr>
+        <w:ind w:left="4244" w:hanging="180"/>
+      </w:pPr>
+    </w:lvl>
+    <w:lvl w:ilvl="6" w:tplc="0809000F" w:tentative="1">
+      <w:start w:val="1"/>
+      <w:numFmt w:val="decimal"/>
+      <w:lvlText w:val="%7."/>
+      <w:lvlJc w:val="left"/>
+      <w:pPr>
+        <w:ind w:left="4964" w:hanging="360"/>
+      </w:pPr>
+    </w:lvl>
+    <w:lvl w:ilvl="7" w:tplc="08090019" w:tentative="1">
+      <w:start w:val="1"/>
+      <w:numFmt w:val="lowerLetter"/>
+      <w:lvlText w:val="%8."/>
+      <w:lvlJc w:val="left"/>
+      <w:pPr>
+        <w:ind w:left="5684" w:hanging="360"/>
+      </w:pPr>
+    </w:lvl>
+    <w:lvl w:ilvl="8" w:tplc="0809001B" w:tentative="1">
+      <w:start w:val="1"/>
+      <w:numFmt w:val="lowerRoman"/>
+      <w:lvlText w:val="%9."/>
+      <w:lvlJc w:val="right"/>
+      <w:pPr>
+        <w:ind w:left="6404" w:hanging="180"/>
+      </w:pPr>
+    </w:lvl>
+  </w:abstractNum>
+  <w:abstractNum w:abstractNumId="10" w15:restartNumberingAfterBreak="0">
     <w:nsid w:val="7B7512A2"/>
     <w:multiLevelType w:val="hybridMultilevel"/>
     <w:tmpl w:val="BF72F854"/>
@@ -16469,7 +17113,7 @@
     <w:abstractNumId w:val="4"/>
   </w:num>
   <w:num w:numId="4" w16cid:durableId="1797404783">
-    <w:abstractNumId w:val="9"/>
+    <w:abstractNumId w:val="10"/>
   </w:num>
   <w:num w:numId="5" w16cid:durableId="657735546">
     <w:abstractNumId w:val="7"/>
@@ -16488,6 +17132,9 @@
   </w:num>
   <w:num w:numId="10" w16cid:durableId="1602372159">
     <w:abstractNumId w:val="3"/>
+  </w:num>
+  <w:num w:numId="11" w16cid:durableId="1470127435">
+    <w:abstractNumId w:val="9"/>
   </w:num>
   <w:numIdMacAtCleanup w:val="8"/>
 </w:numbering>

</xml_diff>